<commit_message>
added something in the Installation Guide!
</commit_message>
<xml_diff>
--- a/Installation Guide.docx
+++ b/Installation Guide.docx
@@ -51,6 +51,20 @@
       </w:r>
     </w:p>
     <w:p>
+      <w:pPr>
+        <w:pStyle w:val="Listenabsatz"/>
+        <w:numPr>
+          <w:ilvl w:val="0"/>
+          <w:numId w:val="2"/>
+        </w:numPr>
+      </w:pPr>
+      <w:r>
+        <w:t>Npm install animejs</w:t>
+      </w:r>
+      <w:bookmarkStart w:id="0" w:name="_GoBack"/>
+      <w:bookmarkEnd w:id="0"/>
+    </w:p>
+    <w:p>
       <w:r>
         <w:t>Es gibt einige Fehlermeldungen, die aber ignorierbar sind. Weiters kann es sein, dass man bcryptjs noch installieren muss.</w:t>
       </w:r>
@@ -143,8 +157,6 @@
       <w:r>
         <w:t xml:space="preserve">(am besten Chrome) </w:t>
       </w:r>
-      <w:bookmarkStart w:id="0" w:name="_GoBack"/>
-      <w:bookmarkEnd w:id="0"/>
       <w:r>
         <w:t>kann man über localhost:4200 die Webseite besuchen.</w:t>
       </w:r>
@@ -495,6 +507,7 @@
     <w:lsdException w:name="HTML Sample" w:semiHidden="1" w:unhideWhenUsed="1"/>
     <w:lsdException w:name="HTML Typewriter" w:semiHidden="1" w:unhideWhenUsed="1"/>
     <w:lsdException w:name="HTML Variable" w:semiHidden="1" w:unhideWhenUsed="1"/>
+    <w:lsdException w:name="Normal Table" w:semiHidden="1" w:unhideWhenUsed="1"/>
     <w:lsdException w:name="annotation subject" w:semiHidden="1" w:unhideWhenUsed="1"/>
     <w:lsdException w:name="No List" w:semiHidden="1" w:unhideWhenUsed="1"/>
     <w:lsdException w:name="Outline List 1" w:semiHidden="1" w:unhideWhenUsed="1"/>
@@ -541,8 +554,10 @@
     <w:lsdException w:name="Table Subtle 2" w:semiHidden="1" w:unhideWhenUsed="1"/>
     <w:lsdException w:name="Table Web 1" w:semiHidden="1" w:unhideWhenUsed="1"/>
     <w:lsdException w:name="Table Web 2" w:semiHidden="1" w:unhideWhenUsed="1"/>
+    <w:lsdException w:name="Table Web 3" w:semiHidden="1" w:unhideWhenUsed="1"/>
     <w:lsdException w:name="Balloon Text" w:semiHidden="1" w:unhideWhenUsed="1"/>
     <w:lsdException w:name="Table Grid" w:uiPriority="39"/>
+    <w:lsdException w:name="Table Theme" w:semiHidden="1" w:unhideWhenUsed="1"/>
     <w:lsdException w:name="Placeholder Text" w:semiHidden="1"/>
     <w:lsdException w:name="No Spacing" w:uiPriority="1" w:qFormat="1"/>
     <w:lsdException w:name="Light Shading" w:uiPriority="60"/>

</xml_diff>